<commit_message>
updating docx version as well
</commit_message>
<xml_diff>
--- a/assets/papers/resume2024March.docx
+++ b/assets/papers/resume2024March.docx
@@ -3618,65 +3618,67 @@
         </w:rPr>
         <w:t> </w:t>
       </w:r>
-      <w:r>
-        <w:rPr>
-          <w:color w:val="0000FF"/>
-          <w:sz w:val="20"/>
-          <w:u w:val="single" w:color="0000FF"/>
-        </w:rPr>
-        <w:t>5</w:t>
-      </w:r>
-      <w:r>
-        <w:rPr>
-          <w:color w:val="0000FF"/>
-          <w:spacing w:val="-2"/>
-          <w:sz w:val="20"/>
-          <w:u w:val="single" w:color="0000FF"/>
-        </w:rPr>
-        <w:t> </w:t>
-      </w:r>
-      <w:r>
-        <w:rPr>
-          <w:color w:val="0000FF"/>
-          <w:sz w:val="20"/>
-          <w:u w:val="single" w:color="0000FF"/>
-        </w:rPr>
-        <w:t>different</w:t>
-      </w:r>
-      <w:r>
-        <w:rPr>
-          <w:color w:val="0000FF"/>
-          <w:spacing w:val="-2"/>
-          <w:sz w:val="20"/>
-          <w:u w:val="single" w:color="0000FF"/>
-        </w:rPr>
-        <w:t> </w:t>
-      </w:r>
-      <w:r>
-        <w:rPr>
-          <w:color w:val="0000FF"/>
-          <w:sz w:val="20"/>
-          <w:u w:val="single" w:color="0000FF"/>
-        </w:rPr>
-        <w:t>Kaggle</w:t>
-      </w:r>
-      <w:r>
-        <w:rPr>
-          <w:color w:val="0000FF"/>
-          <w:spacing w:val="-2"/>
-          <w:sz w:val="20"/>
-          <w:u w:val="single" w:color="0000FF"/>
-        </w:rPr>
-        <w:t> </w:t>
-      </w:r>
-      <w:r>
-        <w:rPr>
-          <w:color w:val="0000FF"/>
-          <w:sz w:val="20"/>
-          <w:u w:val="single" w:color="0000FF"/>
-        </w:rPr>
-        <w:t>Competitions</w:t>
-      </w:r>
+      <w:hyperlink r:id="rId7">
+        <w:r>
+          <w:rPr>
+            <w:color w:val="0000FF"/>
+            <w:sz w:val="20"/>
+            <w:u w:val="single" w:color="0000FF"/>
+          </w:rPr>
+          <w:t>5</w:t>
+        </w:r>
+        <w:r>
+          <w:rPr>
+            <w:color w:val="0000FF"/>
+            <w:spacing w:val="-2"/>
+            <w:sz w:val="20"/>
+            <w:u w:val="single" w:color="0000FF"/>
+          </w:rPr>
+          <w:t> </w:t>
+        </w:r>
+        <w:r>
+          <w:rPr>
+            <w:color w:val="0000FF"/>
+            <w:sz w:val="20"/>
+            <w:u w:val="single" w:color="0000FF"/>
+          </w:rPr>
+          <w:t>different</w:t>
+        </w:r>
+        <w:r>
+          <w:rPr>
+            <w:color w:val="0000FF"/>
+            <w:spacing w:val="-2"/>
+            <w:sz w:val="20"/>
+            <w:u w:val="single" w:color="0000FF"/>
+          </w:rPr>
+          <w:t> </w:t>
+        </w:r>
+        <w:r>
+          <w:rPr>
+            <w:color w:val="0000FF"/>
+            <w:sz w:val="20"/>
+            <w:u w:val="single" w:color="0000FF"/>
+          </w:rPr>
+          <w:t>Kaggle</w:t>
+        </w:r>
+        <w:r>
+          <w:rPr>
+            <w:color w:val="0000FF"/>
+            <w:spacing w:val="-2"/>
+            <w:sz w:val="20"/>
+            <w:u w:val="single" w:color="0000FF"/>
+          </w:rPr>
+          <w:t> </w:t>
+        </w:r>
+        <w:r>
+          <w:rPr>
+            <w:color w:val="0000FF"/>
+            <w:sz w:val="20"/>
+            <w:u w:val="single" w:color="0000FF"/>
+          </w:rPr>
+          <w:t>Competitions</w:t>
+        </w:r>
+      </w:hyperlink>
       <w:r>
         <w:rPr>
           <w:color w:val="0000FF"/>
@@ -3908,83 +3910,85 @@
           <w:sz w:val="20"/>
         </w:rPr>
       </w:pPr>
-      <w:r>
-        <w:rPr>
-          <w:color w:val="0000FF"/>
-          <w:sz w:val="20"/>
-          <w:u w:val="single" w:color="0000FF"/>
-        </w:rPr>
-        <w:t>Academic</w:t>
-      </w:r>
-      <w:r>
-        <w:rPr>
-          <w:color w:val="0000FF"/>
-          <w:spacing w:val="-14"/>
-          <w:sz w:val="20"/>
-          <w:u w:val="single" w:color="0000FF"/>
-        </w:rPr>
-        <w:t> </w:t>
-      </w:r>
-      <w:r>
-        <w:rPr>
-          <w:color w:val="0000FF"/>
-          <w:sz w:val="20"/>
-          <w:u w:val="single" w:color="0000FF"/>
-        </w:rPr>
-        <w:t>Article</w:t>
-      </w:r>
-      <w:r>
-        <w:rPr>
-          <w:color w:val="0000FF"/>
-          <w:spacing w:val="-8"/>
-          <w:sz w:val="20"/>
-          <w:u w:val="single" w:color="0000FF"/>
-        </w:rPr>
-        <w:t> </w:t>
-      </w:r>
-      <w:r>
-        <w:rPr>
-          <w:color w:val="0000FF"/>
-          <w:sz w:val="20"/>
-          <w:u w:val="single" w:color="0000FF"/>
-        </w:rPr>
-        <w:t>Classification</w:t>
-      </w:r>
-      <w:r>
-        <w:rPr>
-          <w:color w:val="0000FF"/>
-          <w:spacing w:val="-5"/>
-          <w:sz w:val="20"/>
-          <w:u w:val="single" w:color="0000FF"/>
-        </w:rPr>
-        <w:t> </w:t>
-      </w:r>
-      <w:r>
-        <w:rPr>
-          <w:color w:val="0000FF"/>
-          <w:sz w:val="20"/>
-          <w:u w:val="single" w:color="0000FF"/>
-        </w:rPr>
-        <w:t>(NLP</w:t>
-      </w:r>
-      <w:r>
-        <w:rPr>
-          <w:color w:val="0000FF"/>
-          <w:spacing w:val="-8"/>
-          <w:sz w:val="20"/>
-          <w:u w:val="single" w:color="0000FF"/>
-        </w:rPr>
-        <w:t> </w:t>
-      </w:r>
-      <w:r>
-        <w:rPr>
-          <w:color w:val="0000FF"/>
-          <w:spacing w:val="-2"/>
-          <w:sz w:val="20"/>
-          <w:u w:val="single" w:color="0000FF"/>
-        </w:rPr>
-        <w:t>Project)</w:t>
-      </w:r>
+      <w:hyperlink r:id="rId8">
+        <w:r>
+          <w:rPr>
+            <w:color w:val="0000FF"/>
+            <w:sz w:val="20"/>
+            <w:u w:val="single" w:color="0000FF"/>
+          </w:rPr>
+          <w:t>Academic</w:t>
+        </w:r>
+        <w:r>
+          <w:rPr>
+            <w:color w:val="0000FF"/>
+            <w:spacing w:val="-14"/>
+            <w:sz w:val="20"/>
+            <w:u w:val="single" w:color="0000FF"/>
+          </w:rPr>
+          <w:t> </w:t>
+        </w:r>
+        <w:r>
+          <w:rPr>
+            <w:color w:val="0000FF"/>
+            <w:sz w:val="20"/>
+            <w:u w:val="single" w:color="0000FF"/>
+          </w:rPr>
+          <w:t>Article</w:t>
+        </w:r>
+        <w:r>
+          <w:rPr>
+            <w:color w:val="0000FF"/>
+            <w:spacing w:val="-8"/>
+            <w:sz w:val="20"/>
+            <w:u w:val="single" w:color="0000FF"/>
+          </w:rPr>
+          <w:t> </w:t>
+        </w:r>
+        <w:r>
+          <w:rPr>
+            <w:color w:val="0000FF"/>
+            <w:sz w:val="20"/>
+            <w:u w:val="single" w:color="0000FF"/>
+          </w:rPr>
+          <w:t>Classification</w:t>
+        </w:r>
+        <w:r>
+          <w:rPr>
+            <w:color w:val="0000FF"/>
+            <w:spacing w:val="-5"/>
+            <w:sz w:val="20"/>
+            <w:u w:val="single" w:color="0000FF"/>
+          </w:rPr>
+          <w:t> </w:t>
+        </w:r>
+        <w:r>
+          <w:rPr>
+            <w:color w:val="0000FF"/>
+            <w:sz w:val="20"/>
+            <w:u w:val="single" w:color="0000FF"/>
+          </w:rPr>
+          <w:t>(NLP</w:t>
+        </w:r>
+        <w:r>
+          <w:rPr>
+            <w:color w:val="0000FF"/>
+            <w:spacing w:val="-8"/>
+            <w:sz w:val="20"/>
+            <w:u w:val="single" w:color="0000FF"/>
+          </w:rPr>
+          <w:t> </w:t>
+        </w:r>
+        <w:r>
+          <w:rPr>
+            <w:color w:val="0000FF"/>
+            <w:spacing w:val="-2"/>
+            <w:sz w:val="20"/>
+            <w:u w:val="single" w:color="0000FF"/>
+          </w:rPr>
+          <w:t>Project)</w:t>
+        </w:r>
+      </w:hyperlink>
     </w:p>
     <w:p>
       <w:pPr>
@@ -4413,99 +4417,101 @@
           <w:sz w:val="20"/>
         </w:rPr>
       </w:pPr>
-      <w:r>
-        <w:rPr>
-          <w:color w:val="0000FF"/>
-          <w:sz w:val="20"/>
-          <w:u w:val="single" w:color="0000FF"/>
-        </w:rPr>
-        <w:t>A</w:t>
-      </w:r>
-      <w:r>
-        <w:rPr>
-          <w:color w:val="0000FF"/>
-          <w:spacing w:val="-14"/>
-          <w:sz w:val="20"/>
-          <w:u w:val="single" w:color="0000FF"/>
-        </w:rPr>
-        <w:t> </w:t>
-      </w:r>
-      <w:r>
-        <w:rPr>
-          <w:color w:val="0000FF"/>
-          <w:sz w:val="20"/>
-          <w:u w:val="single" w:color="0000FF"/>
-        </w:rPr>
-        <w:t>Vibrotactile</w:t>
-      </w:r>
-      <w:r>
-        <w:rPr>
-          <w:color w:val="0000FF"/>
-          <w:spacing w:val="-3"/>
-          <w:sz w:val="20"/>
-          <w:u w:val="single" w:color="0000FF"/>
-        </w:rPr>
-        <w:t> </w:t>
-      </w:r>
-      <w:r>
-        <w:rPr>
-          <w:color w:val="0000FF"/>
-          <w:sz w:val="20"/>
-          <w:u w:val="single" w:color="0000FF"/>
-        </w:rPr>
-        <w:t>Hand</w:t>
-      </w:r>
-      <w:r>
-        <w:rPr>
-          <w:color w:val="0000FF"/>
-          <w:spacing w:val="-3"/>
-          <w:sz w:val="20"/>
-          <w:u w:val="single" w:color="0000FF"/>
-        </w:rPr>
-        <w:t> </w:t>
-      </w:r>
-      <w:r>
-        <w:rPr>
-          <w:color w:val="0000FF"/>
-          <w:sz w:val="20"/>
-          <w:u w:val="single" w:color="0000FF"/>
-        </w:rPr>
-        <w:t>Interface</w:t>
-      </w:r>
-      <w:r>
-        <w:rPr>
-          <w:color w:val="0000FF"/>
-          <w:spacing w:val="-3"/>
-          <w:sz w:val="20"/>
-          <w:u w:val="single" w:color="0000FF"/>
-        </w:rPr>
-        <w:t> </w:t>
-      </w:r>
-      <w:r>
-        <w:rPr>
-          <w:color w:val="0000FF"/>
-          <w:sz w:val="20"/>
-          <w:u w:val="single" w:color="0000FF"/>
-        </w:rPr>
-        <w:t>for</w:t>
-      </w:r>
-      <w:r>
-        <w:rPr>
-          <w:color w:val="0000FF"/>
-          <w:spacing w:val="-3"/>
-          <w:sz w:val="20"/>
-          <w:u w:val="single" w:color="0000FF"/>
-        </w:rPr>
-        <w:t> </w:t>
-      </w:r>
-      <w:r>
-        <w:rPr>
-          <w:color w:val="0000FF"/>
-          <w:sz w:val="20"/>
-          <w:u w:val="single" w:color="0000FF"/>
-        </w:rPr>
-        <w:t>VR</w:t>
-      </w:r>
+      <w:hyperlink r:id="rId9">
+        <w:r>
+          <w:rPr>
+            <w:color w:val="0000FF"/>
+            <w:sz w:val="20"/>
+            <w:u w:val="single" w:color="0000FF"/>
+          </w:rPr>
+          <w:t>A</w:t>
+        </w:r>
+        <w:r>
+          <w:rPr>
+            <w:color w:val="0000FF"/>
+            <w:spacing w:val="-14"/>
+            <w:sz w:val="20"/>
+            <w:u w:val="single" w:color="0000FF"/>
+          </w:rPr>
+          <w:t> </w:t>
+        </w:r>
+        <w:r>
+          <w:rPr>
+            <w:color w:val="0000FF"/>
+            <w:sz w:val="20"/>
+            <w:u w:val="single" w:color="0000FF"/>
+          </w:rPr>
+          <w:t>Vibrotactile</w:t>
+        </w:r>
+        <w:r>
+          <w:rPr>
+            <w:color w:val="0000FF"/>
+            <w:spacing w:val="-3"/>
+            <w:sz w:val="20"/>
+            <w:u w:val="single" w:color="0000FF"/>
+          </w:rPr>
+          <w:t> </w:t>
+        </w:r>
+        <w:r>
+          <w:rPr>
+            <w:color w:val="0000FF"/>
+            <w:sz w:val="20"/>
+            <w:u w:val="single" w:color="0000FF"/>
+          </w:rPr>
+          <w:t>Hand</w:t>
+        </w:r>
+        <w:r>
+          <w:rPr>
+            <w:color w:val="0000FF"/>
+            <w:spacing w:val="-3"/>
+            <w:sz w:val="20"/>
+            <w:u w:val="single" w:color="0000FF"/>
+          </w:rPr>
+          <w:t> </w:t>
+        </w:r>
+        <w:r>
+          <w:rPr>
+            <w:color w:val="0000FF"/>
+            <w:sz w:val="20"/>
+            <w:u w:val="single" w:color="0000FF"/>
+          </w:rPr>
+          <w:t>Interface</w:t>
+        </w:r>
+        <w:r>
+          <w:rPr>
+            <w:color w:val="0000FF"/>
+            <w:spacing w:val="-3"/>
+            <w:sz w:val="20"/>
+            <w:u w:val="single" w:color="0000FF"/>
+          </w:rPr>
+          <w:t> </w:t>
+        </w:r>
+        <w:r>
+          <w:rPr>
+            <w:color w:val="0000FF"/>
+            <w:sz w:val="20"/>
+            <w:u w:val="single" w:color="0000FF"/>
+          </w:rPr>
+          <w:t>for</w:t>
+        </w:r>
+        <w:r>
+          <w:rPr>
+            <w:color w:val="0000FF"/>
+            <w:spacing w:val="-3"/>
+            <w:sz w:val="20"/>
+            <w:u w:val="single" w:color="0000FF"/>
+          </w:rPr>
+          <w:t> </w:t>
+        </w:r>
+        <w:r>
+          <w:rPr>
+            <w:color w:val="0000FF"/>
+            <w:sz w:val="20"/>
+            <w:u w:val="single" w:color="0000FF"/>
+          </w:rPr>
+          <w:t>VR</w:t>
+        </w:r>
+      </w:hyperlink>
       <w:r>
         <w:rPr>
           <w:color w:val="0000FF"/>

</xml_diff>